<commit_message>
Create a note for 5.2 Trie properties
</commit_message>
<xml_diff>
--- a/5.2 Tries/2 Properties of tries.docx
+++ b/5.2 Tries/2 Properties of tries.docx
@@ -18,23 +18,7 @@
         <w:t>Theorem</w:t>
       </w:r>
       <w:r>
-        <w:t xml:space="preserve">: The linked structure of a </w:t>
-      </w:r>
-      <w:proofErr w:type="spellStart"/>
-      <w:r>
-        <w:t>trie</w:t>
-      </w:r>
-      <w:proofErr w:type="spellEnd"/>
-      <w:r>
-        <w:t xml:space="preserve"> is independent of the key insertion/deletion order: there is a unique </w:t>
-      </w:r>
-      <w:proofErr w:type="spellStart"/>
-      <w:r>
-        <w:t>trie</w:t>
-      </w:r>
-      <w:proofErr w:type="spellEnd"/>
-      <w:r>
-        <w:t xml:space="preserve"> for any given set of keys.</w:t>
+        <w:t>: The linked structure of a trie is independent of the key insertion/deletion order: there is a unique trie for any given set of keys.</w:t>
       </w:r>
     </w:p>
     <w:p>
@@ -42,15 +26,163 @@
         <w:pStyle w:val="red"/>
       </w:pPr>
       <w:r>
-        <w:t xml:space="preserve">Worst-case time bound for search and </w:t>
-      </w:r>
-      <w:proofErr w:type="gramStart"/>
-      <w:r>
-        <w:t>insert</w:t>
-      </w:r>
-      <w:proofErr w:type="gramEnd"/>
+        <w:t>Worst-case time bound for search and insert</w:t>
+      </w:r>
     </w:p>
-    <w:p/>
+    <w:p>
+      <w:r>
+        <w:rPr>
+          <w:rStyle w:val="redChar"/>
+        </w:rPr>
+        <w:t>Theorem on Search</w:t>
+      </w:r>
+      <w:r>
+        <w:t>: The number of array access when searching in a trie or inserting a key into a trie is at most 1 plus the length of the key.</w:t>
+      </w:r>
+    </w:p>
+    <w:p>
+      <w:r>
+        <w:rPr>
+          <w:rStyle w:val="redChar"/>
+        </w:rPr>
+        <w:t>Theorem on Search miss</w:t>
+      </w:r>
+      <w:r>
+        <w:t>: Most of the time, you can say the search is a miss after very few examinations.</w:t>
+      </w:r>
+      <w:r>
+        <w:t xml:space="preserve"> ~logN with base R. N is the number of keys.</w:t>
+      </w:r>
+    </w:p>
+    <w:p>
+      <w:r>
+        <w:t>From a practical standpoint, the most important implication of this proposition is that</w:t>
+      </w:r>
+      <w:r>
+        <w:t xml:space="preserve"> </w:t>
+      </w:r>
+      <w:r>
+        <w:t>search miss does not depend on the key length.</w:t>
+      </w:r>
+      <w:r>
+        <w:t xml:space="preserve"> </w:t>
+      </w:r>
+      <w:r>
+        <w:t>For example, it says that unsuccessful</w:t>
+      </w:r>
+      <w:r>
+        <w:t xml:space="preserve"> </w:t>
+      </w:r>
+      <w:r>
+        <w:t>search in a trie built with 1 million random keys will require examining only three or</w:t>
+      </w:r>
+      <w:r>
+        <w:t xml:space="preserve"> </w:t>
+      </w:r>
+      <w:r>
+        <w:t>four nodes, whether the keys are 7-digit license plates or 20-digit account numbers.</w:t>
+      </w:r>
+    </w:p>
+    <w:p>
+      <w:r>
+        <w:rPr>
+          <w:rStyle w:val="redChar"/>
+        </w:rPr>
+        <w:t>Theorem on space</w:t>
+      </w:r>
+      <w:r>
+        <w:rPr>
+          <w:rStyle w:val="redChar"/>
+        </w:rPr>
+        <w:t>.</w:t>
+      </w:r>
+      <w:r>
+        <w:t xml:space="preserve"> </w:t>
+      </w:r>
+      <w:r>
+        <w:t>The number of links in a trie is between RN and RNw, where w is</w:t>
+      </w:r>
+      <w:r>
+        <w:t xml:space="preserve"> </w:t>
+      </w:r>
+      <w:r>
+        <w:t>the average key length.</w:t>
+      </w:r>
+    </w:p>
+    <w:p>
+      <w:r>
+        <w:drawing>
+          <wp:inline distT="0" distB="0" distL="0" distR="0" wp14:anchorId="363B2901" wp14:editId="03FC8F74">
+            <wp:extent cx="4464908" cy="2494815"/>
+            <wp:effectExtent l="0" t="0" r="0" b="1270"/>
+            <wp:docPr id="1486372781" name="Picture 1" descr="A screenshot of a computer&#10;&#10;Description automatically generated"/>
+            <wp:cNvGraphicFramePr>
+              <a:graphicFrameLocks xmlns:a="http://schemas.openxmlformats.org/drawingml/2006/main" noChangeAspect="1"/>
+            </wp:cNvGraphicFramePr>
+            <a:graphic xmlns:a="http://schemas.openxmlformats.org/drawingml/2006/main">
+              <a:graphicData uri="http://schemas.openxmlformats.org/drawingml/2006/picture">
+                <pic:pic xmlns:pic="http://schemas.openxmlformats.org/drawingml/2006/picture">
+                  <pic:nvPicPr>
+                    <pic:cNvPr id="1486372781" name="Picture 1" descr="A screenshot of a computer&#10;&#10;Description automatically generated"/>
+                    <pic:cNvPicPr/>
+                  </pic:nvPicPr>
+                  <pic:blipFill>
+                    <a:blip r:embed="rId4"/>
+                    <a:stretch>
+                      <a:fillRect/>
+                    </a:stretch>
+                  </pic:blipFill>
+                  <pic:spPr>
+                    <a:xfrm>
+                      <a:off x="0" y="0"/>
+                      <a:ext cx="4476882" cy="2501505"/>
+                    </a:xfrm>
+                    <a:prstGeom prst="rect">
+                      <a:avLst/>
+                    </a:prstGeom>
+                  </pic:spPr>
+                </pic:pic>
+              </a:graphicData>
+            </a:graphic>
+          </wp:inline>
+        </w:drawing>
+      </w:r>
+    </w:p>
+    <w:p>
+      <w:r>
+        <w:rPr>
+          <w:rStyle w:val="redChar"/>
+        </w:rPr>
+        <w:t>The bottom line is this</w:t>
+      </w:r>
+      <w:r>
+        <w:t xml:space="preserve">: do not try to use </w:t>
+      </w:r>
+      <w:r>
+        <w:t xml:space="preserve">this trie implementation </w:t>
+      </w:r>
+      <w:r>
+        <w:t>for large numbers of long keys</w:t>
+      </w:r>
+      <w:r>
+        <w:t xml:space="preserve"> </w:t>
+      </w:r>
+      <w:r>
+        <w:t>taken from large alphabets</w:t>
+      </w:r>
+      <w:r>
+        <w:t>.</w:t>
+      </w:r>
+      <w:r>
+        <w:t xml:space="preserve"> Otherwise, if you can afford the space, trie performance is</w:t>
+      </w:r>
+      <w:r>
+        <w:t xml:space="preserve"> </w:t>
+      </w:r>
+      <w:r>
+        <w:t>difficult to beat.</w:t>
+      </w:r>
+    </w:p>
     <w:sectPr>
       <w:pgSz w:w="12240" w:h="15840"/>
       <w:pgMar w:top="1440" w:right="1440" w:bottom="1440" w:left="1440" w:header="720" w:footer="720" w:gutter="0"/>

</xml_diff>